<commit_message>
Text preview dragging half works
</commit_message>
<xml_diff>
--- a/Friendlier v1.1 Manual.docx
+++ b/Friendlier v1.1 Manual.docx
@@ -236,7 +236,7 @@
         <w:t xml:space="preserve">created and developed by </w:t>
       </w:r>
       <w:r>
-        <w:t xml:space="preserve">Xyglo Ltd.  </w:t>
+        <w:t xml:space="preserve">Xyglo.  </w:t>
       </w:r>
       <w:r>
         <w:t xml:space="preserve">Friendlier </w:t>
@@ -301,7 +301,13 @@
       </w:r>
       <w:proofErr w:type="spellEnd"/>
       <w:r>
-        <w:t xml:space="preserve"> Brazil Framework</w:t>
+        <w:t xml:space="preserve"> </w:t>
+      </w:r>
+      <w:r>
+        <w:rPr>
+          <w:i/>
+        </w:rPr>
+        <w:t>Brazil Framework</w:t>
       </w:r>
       <w:r>
         <w:t xml:space="preserve">.  </w:t>
@@ -323,7 +329,13 @@
         <w:spacing w:line="240" w:lineRule="auto"/>
       </w:pPr>
       <w:r>
-        <w:t xml:space="preserve">Brazil is the technology layer which underpins Friendlier and allows its flexibility.  Brazil is a cross platform 3D component framework and </w:t>
+        <w:rPr>
+          <w:i/>
+        </w:rPr>
+        <w:t>Brazil</w:t>
+      </w:r>
+      <w:r>
+        <w:t xml:space="preserve"> is the technology layer which underpins Friendlier and allows its flexibility.  Brazil is a cross platform 3D component framework and </w:t>
       </w:r>
       <w:r>
         <w:t xml:space="preserve">included in this document is an overview of the Brazil Framework and a short introduction to creating applications in Brazil for C#/XNA for Windows Desktop and </w:t>
@@ -361,7 +373,13 @@
         <w:spacing w:line="240" w:lineRule="auto"/>
       </w:pPr>
       <w:r>
-        <w:t>This document provides information explaining more about what Friendlier is, how you use it and how it works, how you get it and how you can use it to develop your own stunning experiences.</w:t>
+        <w:t xml:space="preserve">This document provides information explaining more about what Friendlier is, how it works, how you </w:t>
+      </w:r>
+      <w:r>
+        <w:t xml:space="preserve">can </w:t>
+      </w:r>
+      <w:r>
+        <w:t>get it and how you can use it to develop your own stunning experiences.</w:t>
       </w:r>
     </w:p>
     <w:p>
@@ -375,19 +393,86 @@
       <w:r>
         <w:t xml:space="preserve"> to Friendlier</w:t>
       </w:r>
-    </w:p>
-    <w:p>
-      <w:pPr>
-        <w:autoSpaceDE w:val="0"/>
-        <w:autoSpaceDN w:val="0"/>
-        <w:adjustRightInd w:val="0"/>
-        <w:spacing w:line="240" w:lineRule="auto"/>
-      </w:pPr>
-      <w:r>
-        <w:t xml:space="preserve">First and foremost Friendlier is a text editor.  It is </w:t>
-      </w:r>
-      <w:r>
-        <w:t>based around the standard model of text editors and borrowing many standard features.  Files can be loaded, saved and edited.  Editing takes place at a cursor.  The cursor can be moved using the cursor keys on the keyboard</w:t>
+      <w:r>
+        <w:t xml:space="preserve"> and Brazil</w:t>
+      </w:r>
+    </w:p>
+    <w:p>
+      <w:pPr>
+        <w:autoSpaceDE w:val="0"/>
+        <w:autoSpaceDN w:val="0"/>
+        <w:adjustRightInd w:val="0"/>
+        <w:spacing w:line="240" w:lineRule="auto"/>
+      </w:pPr>
+      <w:r>
+        <w:t xml:space="preserve">At a basic level </w:t>
+      </w:r>
+      <w:r>
+        <w:t>Friendlier is a text editor</w:t>
+      </w:r>
+      <w:r>
+        <w:t xml:space="preserve"> implemented in 3D</w:t>
+      </w:r>
+      <w:r>
+        <w:t xml:space="preserve">.  </w:t>
+      </w:r>
+      <w:r>
+        <w:t xml:space="preserve">Why 3D?  Well, because 3D is cool and as everyone knows </w:t>
+      </w:r>
+      <w:hyperlink r:id="rId8" w:history="1">
+        <w:r>
+          <w:rPr>
+            <w:rStyle w:val="Hyperlink"/>
+          </w:rPr>
+          <w:t>text editing is boring</w:t>
+        </w:r>
+      </w:hyperlink>
+      <w:r>
+        <w:t>.  Friendlier</w:t>
+      </w:r>
+      <w:r>
+        <w:t xml:space="preserve"> is </w:t>
+      </w:r>
+      <w:r>
+        <w:t>based around the standard model of text editors and borrowing many features</w:t>
+      </w:r>
+      <w:r>
+        <w:t xml:space="preserve"> common to things like </w:t>
+      </w:r>
+      <w:r>
+        <w:t>v</w:t>
+      </w:r>
+      <w:r>
+        <w:t>i,</w:t>
+      </w:r>
+      <w:r>
+        <w:t xml:space="preserve"> </w:t>
+      </w:r>
+      <w:proofErr w:type="spellStart"/>
+      <w:r>
+        <w:t>e</w:t>
+      </w:r>
+      <w:r>
+        <w:t>macs</w:t>
+      </w:r>
+      <w:proofErr w:type="spellEnd"/>
+      <w:r>
+        <w:t xml:space="preserve">, </w:t>
+      </w:r>
+      <w:r>
+        <w:t>n</w:t>
+      </w:r>
+      <w:r>
+        <w:t xml:space="preserve">otepad, </w:t>
+      </w:r>
+      <w:r>
+        <w:t>w</w:t>
+      </w:r>
+      <w:r>
+        <w:t>ord etc</w:t>
+      </w:r>
+      <w:r>
+        <w:t>.  Files can be loaded, saved and edited.  Editing takes place at a cursor.  The cursor can be moved using the cursor keys on the keyboard</w:t>
       </w:r>
       <w:r>
         <w:t xml:space="preserve"> or the mouse</w:t>
@@ -418,9 +503,306 @@
     </w:p>
     <w:p>
       <w:pPr>
+        <w:autoSpaceDE w:val="0"/>
+        <w:autoSpaceDN w:val="0"/>
+        <w:adjustRightInd w:val="0"/>
+        <w:spacing w:line="240" w:lineRule="auto"/>
+      </w:pPr>
+      <w:r>
+        <w:t xml:space="preserve">Text Editing </w:t>
+      </w:r>
+      <w:r>
+        <w:rPr>
+          <w:i/>
+        </w:rPr>
+        <w:t>is</w:t>
+      </w:r>
+      <w:r>
+        <w:t xml:space="preserve"> boring though – and this isn’t fundamentally what Friendlier is about.  We’re about experiences – having them, creating them, and Friendlier can help you do that.  If you find that the text editor isn’t cutting it then </w:t>
+      </w:r>
+      <w:r>
+        <w:t>let us know and we’ll try to improve it, however the focus of this project is on the creating a unique overall experience and not replacing what you have already.  We don’t want to replace your IDE, your programming language or your text editor – we want Friendlier to be another way you can create cool things and we believe that Friendlier in combination with the Brazil framework is a compelling toolset.</w:t>
+      </w:r>
+    </w:p>
+    <w:p>
+      <w:pPr>
+        <w:autoSpaceDE w:val="0"/>
+        <w:autoSpaceDN w:val="0"/>
+        <w:adjustRightInd w:val="0"/>
+        <w:spacing w:line="240" w:lineRule="auto"/>
+      </w:pPr>
+    </w:p>
+    <w:p>
+      <w:pPr>
         <w:pStyle w:val="Heading2"/>
       </w:pPr>
       <w:r>
+        <w:t>History</w:t>
+      </w:r>
+    </w:p>
+    <w:p>
+      <w:pPr>
+        <w:rPr>
+          <w:lang w:eastAsia="en-GB"/>
+        </w:rPr>
+      </w:pPr>
+      <w:r>
+        <w:rPr>
+          <w:lang w:eastAsia="en-GB"/>
+        </w:rPr>
+        <w:t>So</w:t>
+      </w:r>
+      <w:r>
+        <w:rPr>
+          <w:lang w:eastAsia="en-GB"/>
+        </w:rPr>
+        <w:t xml:space="preserve">, it’s </w:t>
+      </w:r>
+      <w:r>
+        <w:rPr>
+          <w:lang w:eastAsia="en-GB"/>
+        </w:rPr>
+        <w:t xml:space="preserve">the end of 2012 </w:t>
+      </w:r>
+      <w:r>
+        <w:rPr>
+          <w:lang w:eastAsia="en-GB"/>
+        </w:rPr>
+        <w:t xml:space="preserve">why </w:t>
+      </w:r>
+      <w:r>
+        <w:rPr>
+          <w:lang w:eastAsia="en-GB"/>
+        </w:rPr>
+        <w:t>did Xyglo end up with a kooky 3D text editor and touting its own framework?  Well this is my approach to handling where we are in proprietary 3D and interactive consumer software technology</w:t>
+      </w:r>
+      <w:r>
+        <w:rPr>
+          <w:lang w:eastAsia="en-GB"/>
+        </w:rPr>
+        <w:t xml:space="preserve">.  </w:t>
+      </w:r>
+      <w:r>
+        <w:rPr>
+          <w:lang w:eastAsia="en-GB"/>
+        </w:rPr>
+        <w:t xml:space="preserve"> </w:t>
+      </w:r>
+      <w:r>
+        <w:rPr>
+          <w:lang w:eastAsia="en-GB"/>
+        </w:rPr>
+        <w:t>W</w:t>
+      </w:r>
+      <w:r>
+        <w:rPr>
+          <w:lang w:eastAsia="en-GB"/>
+        </w:rPr>
+        <w:t xml:space="preserve">ithout wanting to </w:t>
+      </w:r>
+      <w:r>
+        <w:rPr>
+          <w:lang w:eastAsia="en-GB"/>
+        </w:rPr>
+        <w:t xml:space="preserve">totally </w:t>
+      </w:r>
+      <w:r>
+        <w:rPr>
+          <w:lang w:eastAsia="en-GB"/>
+        </w:rPr>
+        <w:t>submit to the constant march of progress</w:t>
+      </w:r>
+      <w:r>
+        <w:rPr>
+          <w:lang w:eastAsia="en-GB"/>
+        </w:rPr>
+        <w:t xml:space="preserve"> t</w:t>
+      </w:r>
+      <w:r>
+        <w:rPr>
+          <w:lang w:eastAsia="en-GB"/>
+        </w:rPr>
+        <w:t xml:space="preserve">his is my attempt to make sense of the mess of </w:t>
+      </w:r>
+      <w:r>
+        <w:rPr>
+          <w:lang w:eastAsia="en-GB"/>
+        </w:rPr>
+        <w:t xml:space="preserve">3D </w:t>
+      </w:r>
+      <w:r>
+        <w:rPr>
+          <w:lang w:eastAsia="en-GB"/>
+        </w:rPr>
+        <w:t xml:space="preserve">technology </w:t>
+      </w:r>
+      <w:r>
+        <w:rPr>
+          <w:lang w:eastAsia="en-GB"/>
+        </w:rPr>
+        <w:t xml:space="preserve">and new interfaces </w:t>
+      </w:r>
+      <w:r>
+        <w:rPr>
+          <w:lang w:eastAsia="en-GB"/>
+        </w:rPr>
+        <w:t>I see around me.</w:t>
+      </w:r>
+    </w:p>
+    <w:p>
+      <w:pPr>
+        <w:rPr>
+          <w:lang w:eastAsia="en-GB"/>
+        </w:rPr>
+      </w:pPr>
+    </w:p>
+    <w:p>
+      <w:pPr>
+        <w:rPr>
+          <w:lang w:eastAsia="en-GB"/>
+        </w:rPr>
+      </w:pPr>
+      <w:r>
+        <w:rPr>
+          <w:lang w:eastAsia="en-GB"/>
+        </w:rPr>
+        <w:t xml:space="preserve">To </w:t>
+      </w:r>
+      <w:proofErr w:type="spellStart"/>
+      <w:r>
+        <w:rPr>
+          <w:lang w:eastAsia="en-GB"/>
+        </w:rPr>
+        <w:t>whit</w:t>
+      </w:r>
+      <w:proofErr w:type="spellEnd"/>
+      <w:r>
+        <w:rPr>
+          <w:lang w:eastAsia="en-GB"/>
+        </w:rPr>
+        <w:t>:</w:t>
+      </w:r>
+    </w:p>
+    <w:p>
+      <w:pPr>
+        <w:rPr>
+          <w:lang w:eastAsia="en-GB"/>
+        </w:rPr>
+      </w:pPr>
+    </w:p>
+    <w:p>
+      <w:pPr>
+        <w:rPr>
+          <w:lang w:eastAsia="en-GB"/>
+        </w:rPr>
+      </w:pPr>
+      <w:r>
+        <w:rPr>
+          <w:lang w:eastAsia="en-GB"/>
+        </w:rPr>
+        <w:t>There are a lot of target platforms out there which have accessible APIs and are relevant</w:t>
+      </w:r>
+      <w:r>
+        <w:rPr>
+          <w:lang w:eastAsia="en-GB"/>
+        </w:rPr>
+        <w:t xml:space="preserve"> for software development</w:t>
+      </w:r>
+      <w:r>
+        <w:rPr>
+          <w:lang w:eastAsia="en-GB"/>
+        </w:rPr>
+        <w:t>.</w:t>
+      </w:r>
+      <w:r>
+        <w:rPr>
+          <w:lang w:eastAsia="en-GB"/>
+        </w:rPr>
+        <w:t xml:space="preserve">  Windows, Mac, Android, IOS, Linux etc.</w:t>
+      </w:r>
+    </w:p>
+    <w:p>
+      <w:pPr>
+        <w:rPr>
+          <w:lang w:eastAsia="en-GB"/>
+        </w:rPr>
+      </w:pPr>
+      <w:r>
+        <w:rPr>
+          <w:lang w:eastAsia="en-GB"/>
+        </w:rPr>
+        <w:t>The APIs themselves move quickly and can be discarded as quickly as they appear</w:t>
+      </w:r>
+    </w:p>
+    <w:p>
+      <w:pPr>
+        <w:rPr>
+          <w:lang w:eastAsia="en-GB"/>
+        </w:rPr>
+      </w:pPr>
+      <w:r>
+        <w:rPr>
+          <w:lang w:eastAsia="en-GB"/>
+        </w:rPr>
+        <w:t xml:space="preserve">The underlying technology moves a lot more slowly and this is because it’s related to the hardware (OpenGL, DirectX, Mouse, Keyboard, </w:t>
+      </w:r>
+      <w:proofErr w:type="spellStart"/>
+      <w:r>
+        <w:rPr>
+          <w:lang w:eastAsia="en-GB"/>
+        </w:rPr>
+        <w:t>Kinect</w:t>
+      </w:r>
+      <w:proofErr w:type="spellEnd"/>
+      <w:r>
+        <w:rPr>
+          <w:lang w:eastAsia="en-GB"/>
+        </w:rPr>
+        <w:t>, Touch etc)</w:t>
+      </w:r>
+    </w:p>
+    <w:p>
+      <w:pPr>
+        <w:rPr>
+          <w:lang w:eastAsia="en-GB"/>
+        </w:rPr>
+      </w:pPr>
+    </w:p>
+    <w:p>
+      <w:pPr>
+        <w:pStyle w:val="Heading1"/>
+      </w:pPr>
+      <w:r>
+        <w:lastRenderedPageBreak/>
+        <w:t>Using Friendlier</w:t>
+      </w:r>
+    </w:p>
+    <w:p>
+      <w:pPr>
+        <w:rPr>
+          <w:lang w:eastAsia="en-GB"/>
+        </w:rPr>
+      </w:pPr>
+      <w:r>
+        <w:rPr>
+          <w:lang w:eastAsia="en-GB"/>
+        </w:rPr>
+        <w:t>Friendlier is a text editor and project management interface which allows you to write, edit and compile code using your favourite language and compiler.  It’s configurable – so Friendlier is something like a light IDE (Integrated Development Environment) for your favourite compiled programming language.   This section introduces you to the main features of Friendlier and gets you up and running with the basics.</w:t>
+      </w:r>
+    </w:p>
+    <w:p>
+      <w:pPr>
+        <w:autoSpaceDE w:val="0"/>
+        <w:autoSpaceDN w:val="0"/>
+        <w:adjustRightInd w:val="0"/>
+        <w:spacing w:line="240" w:lineRule="auto"/>
+      </w:pPr>
+    </w:p>
+    <w:p>
+      <w:pPr>
+        <w:pStyle w:val="Heading2"/>
+      </w:pPr>
+      <w:r>
         <w:t>Text Editing in Friendlier</w:t>
       </w:r>
     </w:p>
@@ -671,6 +1053,7 @@
         <w:spacing w:line="240" w:lineRule="auto"/>
       </w:pPr>
       <w:r>
+        <w:lastRenderedPageBreak/>
         <w:t xml:space="preserve">BufferViews and FileBuffers </w:t>
       </w:r>
       <w:r>
@@ -683,395 +1066,391 @@
         <w:t xml:space="preserve">are all stored automatically whenever the user quits Friendlier.  Therefore Friendlier keeps a current snapshot of the project you are working on at all times.  </w:t>
       </w:r>
       <w:r>
-        <w:t xml:space="preserve">This </w:t>
+        <w:t>This means that the next time you start Friendlier you’ll appear at the position and over the file you were last editing.</w:t>
+      </w:r>
+    </w:p>
+    <w:p>
+      <w:pPr>
+        <w:autoSpaceDE w:val="0"/>
+        <w:autoSpaceDN w:val="0"/>
+        <w:adjustRightInd w:val="0"/>
+        <w:spacing w:line="240" w:lineRule="auto"/>
+      </w:pPr>
+    </w:p>
+    <w:p>
+      <w:pPr>
+        <w:autoSpaceDE w:val="0"/>
+        <w:autoSpaceDN w:val="0"/>
+        <w:adjustRightInd w:val="0"/>
+        <w:spacing w:line="240" w:lineRule="auto"/>
+      </w:pPr>
+      <w:r>
+        <w:t xml:space="preserve">Note that if the </w:t>
+      </w:r>
+      <w:r>
+        <w:t>project file becomes corrupted then you’ll need to rebuild your project from scratch.</w:t>
+      </w:r>
+    </w:p>
+    <w:p>
+      <w:pPr>
+        <w:autoSpaceDE w:val="0"/>
+        <w:autoSpaceDN w:val="0"/>
+        <w:adjustRightInd w:val="0"/>
+        <w:spacing w:line="240" w:lineRule="auto"/>
+      </w:pPr>
+    </w:p>
+    <w:p>
+      <w:pPr>
+        <w:autoSpaceDE w:val="0"/>
+        <w:autoSpaceDN w:val="0"/>
+        <w:adjustRightInd w:val="0"/>
+        <w:spacing w:line="240" w:lineRule="auto"/>
+        <w:rPr>
+          <w:b/>
+        </w:rPr>
+      </w:pPr>
+      <w:r>
+        <w:rPr>
+          <w:b/>
+        </w:rPr>
+        <w:t>Default Project</w:t>
+      </w:r>
+    </w:p>
+    <w:p>
+      <w:pPr>
+        <w:autoSpaceDE w:val="0"/>
+        <w:autoSpaceDN w:val="0"/>
+        <w:adjustRightInd w:val="0"/>
+        <w:spacing w:line="240" w:lineRule="auto"/>
+      </w:pPr>
+      <w:r>
+        <w:t xml:space="preserve">Friendlier uses a persistence mechanism to serialise </w:t>
+      </w:r>
+      <w:r>
+        <w:t>FileBuffer and BufferView information</w:t>
+      </w:r>
+      <w:r>
+        <w:t xml:space="preserve"> </w:t>
+      </w:r>
+      <w:r>
+        <w:t xml:space="preserve">in what is called the </w:t>
+      </w:r>
+      <w:r>
+        <w:t>default project.  The default project is currently the only project that Friendlier supports and can be found under the Application Data folder of your Roaming profile as a Windows user.  Look for the Xyglo/Friendlier directory.</w:t>
+      </w:r>
+      <w:r>
+        <w:t xml:space="preserve">   In the future multiple projects and editing of the project will be supported – for the moment FileBuffers can only be added to projects.  BufferViews can be removed and ‘closed’ by hitting ALT+C on them.</w:t>
+      </w:r>
+    </w:p>
+    <w:p>
+      <w:pPr>
+        <w:autoSpaceDE w:val="0"/>
+        <w:autoSpaceDN w:val="0"/>
+        <w:adjustRightInd w:val="0"/>
+        <w:spacing w:line="240" w:lineRule="auto"/>
+      </w:pPr>
+    </w:p>
+    <w:p>
+      <w:pPr>
+        <w:autoSpaceDE w:val="0"/>
+        <w:autoSpaceDN w:val="0"/>
+        <w:adjustRightInd w:val="0"/>
+        <w:spacing w:line="240" w:lineRule="auto"/>
+        <w:rPr>
+          <w:b/>
+        </w:rPr>
+      </w:pPr>
+      <w:r>
+        <w:rPr>
+          <w:b/>
+        </w:rPr>
+        <w:t>Full Screen and Windowed Mode</w:t>
+      </w:r>
+    </w:p>
+    <w:p>
+      <w:pPr>
+        <w:autoSpaceDE w:val="0"/>
+        <w:autoSpaceDN w:val="0"/>
+        <w:adjustRightInd w:val="0"/>
+        <w:spacing w:line="240" w:lineRule="auto"/>
+      </w:pPr>
+      <w:r>
+        <w:t xml:space="preserve">In theory </w:t>
+      </w:r>
+      <w:r>
+        <w:t>Friendlier</w:t>
+      </w:r>
+      <w:r>
+        <w:t xml:space="preserve"> </w:t>
+      </w:r>
+      <w:r>
+        <w:t xml:space="preserve">can </w:t>
+      </w:r>
+      <w:r>
+        <w:t>displays</w:t>
+      </w:r>
+      <w:r>
+        <w:t xml:space="preserve"> </w:t>
+      </w:r>
+      <w:r>
+        <w:t xml:space="preserve">as many </w:t>
+      </w:r>
+      <w:r>
+        <w:t xml:space="preserve">views on files (BufferViews) </w:t>
+      </w:r>
+      <w:r>
+        <w:t xml:space="preserve">as you </w:t>
+      </w:r>
+      <w:r>
+        <w:t xml:space="preserve">would </w:t>
+      </w:r>
+      <w:r>
+        <w:t xml:space="preserve">like </w:t>
+      </w:r>
+      <w:r>
+        <w:t xml:space="preserve">– but in practice this is limited to </w:t>
+      </w:r>
+      <w:r>
+        <w:t>how far away from these views you position your ‘eye’</w:t>
+      </w:r>
+      <w:r>
+        <w:t xml:space="preserve">.  You can zoom out from the current BufferView by using the F8 key.  This will take your level of viewing up to where you can see </w:t>
+      </w:r>
+      <w:r>
+        <w:t>four BufferViews on the screen simultaneously.</w:t>
+      </w:r>
+      <w:r>
+        <w:t xml:space="preserve">  It is them possible to rotate around the currently selected view using the F9 and F10 keys.  You can carry on zooming out or you can use the F7 key to zoom in again.</w:t>
+      </w:r>
+    </w:p>
+    <w:p>
+      <w:pPr>
+        <w:autoSpaceDE w:val="0"/>
+        <w:autoSpaceDN w:val="0"/>
+        <w:adjustRightInd w:val="0"/>
+        <w:spacing w:line="240" w:lineRule="auto"/>
+      </w:pPr>
+    </w:p>
+    <w:p>
+      <w:pPr>
+        <w:autoSpaceDE w:val="0"/>
+        <w:autoSpaceDN w:val="0"/>
+        <w:adjustRightInd w:val="0"/>
+        <w:spacing w:line="240" w:lineRule="auto"/>
+        <w:rPr>
+          <w:b/>
+        </w:rPr>
+      </w:pPr>
+      <w:r>
+        <w:rPr>
+          <w:b/>
+        </w:rPr>
+        <w:t>Keyboard and Regional Support</w:t>
+      </w:r>
+    </w:p>
+    <w:p>
+      <w:pPr>
+        <w:autoSpaceDE w:val="0"/>
+        <w:autoSpaceDN w:val="0"/>
+        <w:adjustRightInd w:val="0"/>
+        <w:spacing w:line="240" w:lineRule="auto"/>
+      </w:pPr>
+      <w:r>
+        <w:t xml:space="preserve">At the moment there is no regional support in Friendlier and only limited keyboard support.  Alternative keyboard </w:t>
+      </w:r>
+      <w:r>
+        <w:t xml:space="preserve">languages </w:t>
+      </w:r>
+      <w:r>
+        <w:t>will be supported at a future</w:t>
+      </w:r>
+      <w:r>
+        <w:t xml:space="preserve"> time</w:t>
+      </w:r>
+      <w:r>
+        <w:t>.</w:t>
+      </w:r>
+    </w:p>
+    <w:p>
+      <w:pPr>
+        <w:autoSpaceDE w:val="0"/>
+        <w:autoSpaceDN w:val="0"/>
+        <w:adjustRightInd w:val="0"/>
+        <w:spacing w:line="240" w:lineRule="auto"/>
+      </w:pPr>
+    </w:p>
+    <w:p>
+      <w:pPr>
+        <w:autoSpaceDE w:val="0"/>
+        <w:autoSpaceDN w:val="0"/>
+        <w:adjustRightInd w:val="0"/>
+        <w:spacing w:line="240" w:lineRule="auto"/>
+        <w:rPr>
+          <w:b/>
+        </w:rPr>
+      </w:pPr>
+      <w:r>
+        <w:rPr>
+          <w:b/>
+        </w:rPr>
+        <w:t>Saving and Quitting</w:t>
+      </w:r>
+    </w:p>
+    <w:p>
+      <w:pPr>
+        <w:autoSpaceDE w:val="0"/>
+        <w:autoSpaceDN w:val="0"/>
+        <w:adjustRightInd w:val="0"/>
+        <w:spacing w:line="240" w:lineRule="auto"/>
+      </w:pPr>
+      <w:r>
+        <w:t>You can</w:t>
+      </w:r>
+      <w:r>
+        <w:t xml:space="preserve"> quit Friendlier or from within a sub-state by using the Escape key at any time.  I</w:t>
+      </w:r>
+      <w:r>
+        <w:t xml:space="preserve">f the user tries to quit without saving </w:t>
+      </w:r>
+      <w:r>
+        <w:t xml:space="preserve">a modified BufferView </w:t>
+      </w:r>
+      <w:r>
+        <w:t>then a warning will be posted and an opportunity to save the file will present itself.   Likewise when multiple files have been modified there is an opportunity to save all these files individually before quitting.</w:t>
+      </w:r>
+    </w:p>
+    <w:p>
+      <w:pPr>
+        <w:autoSpaceDE w:val="0"/>
+        <w:autoSpaceDN w:val="0"/>
+        <w:adjustRightInd w:val="0"/>
+        <w:spacing w:line="240" w:lineRule="auto"/>
+      </w:pPr>
+    </w:p>
+    <w:p>
+      <w:pPr>
+        <w:autoSpaceDE w:val="0"/>
+        <w:autoSpaceDN w:val="0"/>
+        <w:adjustRightInd w:val="0"/>
+        <w:spacing w:line="240" w:lineRule="auto"/>
+        <w:rPr>
+          <w:b/>
+        </w:rPr>
+      </w:pPr>
+      <w:r>
+        <w:rPr>
+          <w:b/>
+        </w:rPr>
+        <w:t>Builds, Logging and Tailing</w:t>
+      </w:r>
+    </w:p>
+    <w:p>
+      <w:pPr>
+        <w:autoSpaceDE w:val="0"/>
+        <w:autoSpaceDN w:val="0"/>
+        <w:adjustRightInd w:val="0"/>
+        <w:spacing w:line="240" w:lineRule="auto"/>
+      </w:pPr>
+      <w:r>
+        <w:t xml:space="preserve">Friendlier provides some integration with external build tools.  You can specify an external build tool and build options that would for example point to a makefile and a make command.  This is bound to the F6 key which will launch the build externally and capture feedback in the form of standard output and standard error files.  </w:t>
+      </w:r>
+    </w:p>
+    <w:p>
+      <w:pPr>
+        <w:autoSpaceDE w:val="0"/>
+        <w:autoSpaceDN w:val="0"/>
+        <w:adjustRightInd w:val="0"/>
+        <w:spacing w:line="240" w:lineRule="auto"/>
+      </w:pPr>
+    </w:p>
+    <w:p>
+      <w:pPr>
+        <w:autoSpaceDE w:val="0"/>
+        <w:autoSpaceDN w:val="0"/>
+        <w:adjustRightInd w:val="0"/>
+        <w:spacing w:line="240" w:lineRule="auto"/>
+      </w:pPr>
+      <w:r>
+        <w:t>When a build is started Friendlier will fly to the standard output log as default so that you can keep an eye on build progress.   If the build fails you will be flown to the error log to view the problems.  Note that standard output and error logging utilises wrapped BufferViews which are read-only.  These views are said to ‘tail’ the error and output logs and provide always the latest entries at the bottom of them.</w:t>
+      </w:r>
+    </w:p>
+    <w:p>
+      <w:pPr>
+        <w:autoSpaceDE w:val="0"/>
+        <w:autoSpaceDN w:val="0"/>
+        <w:adjustRightInd w:val="0"/>
+        <w:spacing w:line="240" w:lineRule="auto"/>
+      </w:pPr>
+    </w:p>
+    <w:p>
+      <w:pPr>
+        <w:autoSpaceDE w:val="0"/>
+        <w:autoSpaceDN w:val="0"/>
+        <w:adjustRightInd w:val="0"/>
+        <w:spacing w:line="240" w:lineRule="auto"/>
+        <w:rPr>
+          <w:b/>
+        </w:rPr>
+      </w:pPr>
+      <w:r>
+        <w:rPr>
+          <w:b/>
+        </w:rPr>
+        <w:t>Configuration</w:t>
+      </w:r>
+    </w:p>
+    <w:p>
+      <w:pPr>
+        <w:autoSpaceDE w:val="0"/>
+        <w:autoSpaceDN w:val="0"/>
+        <w:adjustRightInd w:val="0"/>
+        <w:spacing w:line="240" w:lineRule="auto"/>
+      </w:pPr>
+      <w:r>
+        <w:t>Build commands and logging directories along with other configuration information can be modified by hitting ALT+G and then selecting the entry to edit.  Note that currently this editing capability is quite limited although functional.</w:t>
+      </w:r>
+    </w:p>
+    <w:p>
+      <w:pPr>
+        <w:autoSpaceDE w:val="0"/>
+        <w:autoSpaceDN w:val="0"/>
+        <w:adjustRightInd w:val="0"/>
+        <w:spacing w:line="240" w:lineRule="auto"/>
+      </w:pPr>
+    </w:p>
+    <w:p>
+      <w:pPr>
+        <w:autoSpaceDE w:val="0"/>
+        <w:autoSpaceDN w:val="0"/>
+        <w:adjustRightInd w:val="0"/>
+        <w:spacing w:line="240" w:lineRule="auto"/>
+        <w:rPr>
+          <w:b/>
+        </w:rPr>
+      </w:pPr>
+      <w:r>
+        <w:rPr>
+          <w:b/>
+        </w:rPr>
+        <w:t>User Feedback</w:t>
+      </w:r>
+    </w:p>
+    <w:p>
+      <w:pPr>
+        <w:autoSpaceDE w:val="0"/>
+        <w:autoSpaceDN w:val="0"/>
+        <w:adjustRightInd w:val="0"/>
+        <w:spacing w:line="240" w:lineRule="auto"/>
+      </w:pPr>
+      <w:r>
+        <w:t xml:space="preserve">Friendlier provides feedback in several </w:t>
+      </w:r>
+      <w:r>
+        <w:t xml:space="preserve">areas on the screen.  There is the area to the right of the filename at the bottom of the editor which provides information on which hot keys are depressed as </w:t>
       </w:r>
       <w:r>
         <w:lastRenderedPageBreak/>
-        <w:t>means that the next time you start Friendlier you’ll appear at the position and over the file you were last editing.</w:t>
-      </w:r>
-    </w:p>
-    <w:p>
-      <w:pPr>
-        <w:autoSpaceDE w:val="0"/>
-        <w:autoSpaceDN w:val="0"/>
-        <w:adjustRightInd w:val="0"/>
-        <w:spacing w:line="240" w:lineRule="auto"/>
-      </w:pPr>
-    </w:p>
-    <w:p>
-      <w:pPr>
-        <w:autoSpaceDE w:val="0"/>
-        <w:autoSpaceDN w:val="0"/>
-        <w:adjustRightInd w:val="0"/>
-        <w:spacing w:line="240" w:lineRule="auto"/>
-      </w:pPr>
-      <w:r>
-        <w:t xml:space="preserve">Note that if the </w:t>
-      </w:r>
-      <w:r>
-        <w:t>project file becomes corrupted then you’ll need to rebuild your project from scratch.</w:t>
-      </w:r>
-    </w:p>
-    <w:p>
-      <w:pPr>
-        <w:autoSpaceDE w:val="0"/>
-        <w:autoSpaceDN w:val="0"/>
-        <w:adjustRightInd w:val="0"/>
-        <w:spacing w:line="240" w:lineRule="auto"/>
-      </w:pPr>
-    </w:p>
-    <w:p>
-      <w:pPr>
-        <w:autoSpaceDE w:val="0"/>
-        <w:autoSpaceDN w:val="0"/>
-        <w:adjustRightInd w:val="0"/>
-        <w:spacing w:line="240" w:lineRule="auto"/>
-        <w:rPr>
-          <w:b/>
-        </w:rPr>
-      </w:pPr>
-      <w:r>
-        <w:rPr>
-          <w:b/>
-        </w:rPr>
-        <w:t>Default Project</w:t>
-      </w:r>
-    </w:p>
-    <w:p>
-      <w:pPr>
-        <w:autoSpaceDE w:val="0"/>
-        <w:autoSpaceDN w:val="0"/>
-        <w:adjustRightInd w:val="0"/>
-        <w:spacing w:line="240" w:lineRule="auto"/>
-      </w:pPr>
-      <w:r>
-        <w:t xml:space="preserve">Friendlier uses a persistence mechanism to serialise </w:t>
-      </w:r>
-      <w:r>
-        <w:t>FileBuffer and BufferView information</w:t>
-      </w:r>
-      <w:r>
-        <w:t xml:space="preserve"> </w:t>
-      </w:r>
-      <w:r>
-        <w:t xml:space="preserve">in what is called the </w:t>
-      </w:r>
-      <w:r>
-        <w:t>default project.  The default project is currently the only project that Friendlier supports and can be found under the Application Data folder of your Roaming profile as a Windows user.  Look for the Xyglo/Friendlier directory.</w:t>
-      </w:r>
-      <w:r>
-        <w:t xml:space="preserve">   In the future multiple projects and editing of the project will be supported – for the moment FileBuffers can only be added to projects.  BufferViews can be removed and ‘closed’ by hitting ALT+C on them.</w:t>
-      </w:r>
-    </w:p>
-    <w:p>
-      <w:pPr>
-        <w:autoSpaceDE w:val="0"/>
-        <w:autoSpaceDN w:val="0"/>
-        <w:adjustRightInd w:val="0"/>
-        <w:spacing w:line="240" w:lineRule="auto"/>
-      </w:pPr>
-    </w:p>
-    <w:p>
-      <w:pPr>
-        <w:autoSpaceDE w:val="0"/>
-        <w:autoSpaceDN w:val="0"/>
-        <w:adjustRightInd w:val="0"/>
-        <w:spacing w:line="240" w:lineRule="auto"/>
-        <w:rPr>
-          <w:b/>
-        </w:rPr>
-      </w:pPr>
-      <w:r>
-        <w:rPr>
-          <w:b/>
-        </w:rPr>
-        <w:t>Full Screen and Windowed Mode</w:t>
-      </w:r>
-    </w:p>
-    <w:p>
-      <w:pPr>
-        <w:autoSpaceDE w:val="0"/>
-        <w:autoSpaceDN w:val="0"/>
-        <w:adjustRightInd w:val="0"/>
-        <w:spacing w:line="240" w:lineRule="auto"/>
-      </w:pPr>
-      <w:r>
-        <w:t xml:space="preserve">In theory </w:t>
-      </w:r>
-      <w:r>
-        <w:t>Friendlier</w:t>
-      </w:r>
-      <w:r>
-        <w:t xml:space="preserve"> </w:t>
-      </w:r>
-      <w:r>
-        <w:t xml:space="preserve">can </w:t>
-      </w:r>
-      <w:r>
-        <w:t>displays</w:t>
-      </w:r>
-      <w:r>
-        <w:t xml:space="preserve"> </w:t>
-      </w:r>
-      <w:r>
-        <w:t xml:space="preserve">as many </w:t>
-      </w:r>
-      <w:r>
-        <w:t xml:space="preserve">views on files (BufferViews) </w:t>
-      </w:r>
-      <w:r>
-        <w:t xml:space="preserve">as you </w:t>
-      </w:r>
-      <w:r>
-        <w:t xml:space="preserve">would </w:t>
-      </w:r>
-      <w:r>
-        <w:t xml:space="preserve">like </w:t>
-      </w:r>
-      <w:r>
-        <w:t xml:space="preserve">– but in practice this is limited to </w:t>
-      </w:r>
-      <w:r>
-        <w:t>how far away from these views you position your ‘eye’</w:t>
-      </w:r>
-      <w:r>
-        <w:t xml:space="preserve">.  You can zoom out from the current BufferView by using the F8 key.  This will take your level of viewing up to where you can see </w:t>
-      </w:r>
-      <w:r>
-        <w:t>four BufferViews on the screen simultaneously.</w:t>
-      </w:r>
-      <w:r>
-        <w:t xml:space="preserve">  It is them possible to rotate around the currently selected view using the F9 and F10 keys.  You can carry on zooming out or you can use the F7 key to zoom in again.</w:t>
-      </w:r>
-    </w:p>
-    <w:p>
-      <w:pPr>
-        <w:autoSpaceDE w:val="0"/>
-        <w:autoSpaceDN w:val="0"/>
-        <w:adjustRightInd w:val="0"/>
-        <w:spacing w:line="240" w:lineRule="auto"/>
-      </w:pPr>
-    </w:p>
-    <w:p>
-      <w:pPr>
-        <w:autoSpaceDE w:val="0"/>
-        <w:autoSpaceDN w:val="0"/>
-        <w:adjustRightInd w:val="0"/>
-        <w:spacing w:line="240" w:lineRule="auto"/>
-        <w:rPr>
-          <w:b/>
-        </w:rPr>
-      </w:pPr>
-      <w:r>
-        <w:rPr>
-          <w:b/>
-        </w:rPr>
-        <w:t>Keyboard and Regional Support</w:t>
-      </w:r>
-    </w:p>
-    <w:p>
-      <w:pPr>
-        <w:autoSpaceDE w:val="0"/>
-        <w:autoSpaceDN w:val="0"/>
-        <w:adjustRightInd w:val="0"/>
-        <w:spacing w:line="240" w:lineRule="auto"/>
-      </w:pPr>
-      <w:r>
-        <w:t xml:space="preserve">At the moment there is no regional support in Friendlier and only limited keyboard support.  Alternative keyboard </w:t>
-      </w:r>
-      <w:r>
-        <w:t xml:space="preserve">languages </w:t>
-      </w:r>
-      <w:r>
-        <w:t>will be supported at a future</w:t>
-      </w:r>
-      <w:r>
-        <w:t xml:space="preserve"> time</w:t>
-      </w:r>
-      <w:r>
-        <w:t>.</w:t>
-      </w:r>
-    </w:p>
-    <w:p>
-      <w:pPr>
-        <w:autoSpaceDE w:val="0"/>
-        <w:autoSpaceDN w:val="0"/>
-        <w:adjustRightInd w:val="0"/>
-        <w:spacing w:line="240" w:lineRule="auto"/>
-      </w:pPr>
-    </w:p>
-    <w:p>
-      <w:pPr>
-        <w:autoSpaceDE w:val="0"/>
-        <w:autoSpaceDN w:val="0"/>
-        <w:adjustRightInd w:val="0"/>
-        <w:spacing w:line="240" w:lineRule="auto"/>
-        <w:rPr>
-          <w:b/>
-        </w:rPr>
-      </w:pPr>
-      <w:r>
-        <w:rPr>
-          <w:b/>
-        </w:rPr>
-        <w:t>Saving and Quitting</w:t>
-      </w:r>
-    </w:p>
-    <w:p>
-      <w:pPr>
-        <w:autoSpaceDE w:val="0"/>
-        <w:autoSpaceDN w:val="0"/>
-        <w:adjustRightInd w:val="0"/>
-        <w:spacing w:line="240" w:lineRule="auto"/>
-      </w:pPr>
-      <w:r>
-        <w:t>You can</w:t>
-      </w:r>
-      <w:r>
-        <w:t xml:space="preserve"> quit Friendlier or from within a sub-state by using the Escape key at any time.  I</w:t>
-      </w:r>
-      <w:r>
-        <w:t xml:space="preserve">f the user tries to quit without saving </w:t>
-      </w:r>
-      <w:r>
-        <w:t xml:space="preserve">a modified BufferView </w:t>
-      </w:r>
-      <w:r>
-        <w:t>then a warning will be posted and an opportunity to save the file will present itself.   Likewise when multiple files have been modified there is an opportunity to save all these files individually before quitting.</w:t>
-      </w:r>
-    </w:p>
-    <w:p>
-      <w:pPr>
-        <w:autoSpaceDE w:val="0"/>
-        <w:autoSpaceDN w:val="0"/>
-        <w:adjustRightInd w:val="0"/>
-        <w:spacing w:line="240" w:lineRule="auto"/>
-      </w:pPr>
-    </w:p>
-    <w:p>
-      <w:pPr>
-        <w:autoSpaceDE w:val="0"/>
-        <w:autoSpaceDN w:val="0"/>
-        <w:adjustRightInd w:val="0"/>
-        <w:spacing w:line="240" w:lineRule="auto"/>
-        <w:rPr>
-          <w:b/>
-        </w:rPr>
-      </w:pPr>
-      <w:r>
-        <w:rPr>
-          <w:b/>
-        </w:rPr>
-        <w:t>Builds, Logging and Tailing</w:t>
-      </w:r>
-    </w:p>
-    <w:p>
-      <w:pPr>
-        <w:autoSpaceDE w:val="0"/>
-        <w:autoSpaceDN w:val="0"/>
-        <w:adjustRightInd w:val="0"/>
-        <w:spacing w:line="240" w:lineRule="auto"/>
-      </w:pPr>
-      <w:r>
-        <w:t xml:space="preserve">Friendlier provides some integration with external build tools.  You can specify an external build tool and build options that would for example point to a makefile and a make command.  This is bound to the F6 key which will launch the build externally and capture feedback in the form of standard output and standard error files.  </w:t>
-      </w:r>
-    </w:p>
-    <w:p>
-      <w:pPr>
-        <w:autoSpaceDE w:val="0"/>
-        <w:autoSpaceDN w:val="0"/>
-        <w:adjustRightInd w:val="0"/>
-        <w:spacing w:line="240" w:lineRule="auto"/>
-      </w:pPr>
-    </w:p>
-    <w:p>
-      <w:pPr>
-        <w:autoSpaceDE w:val="0"/>
-        <w:autoSpaceDN w:val="0"/>
-        <w:adjustRightInd w:val="0"/>
-        <w:spacing w:line="240" w:lineRule="auto"/>
-      </w:pPr>
-      <w:r>
-        <w:t>When a build is started Friendlier will fly to the standard output log as default so that you can keep an eye on build progress.   If the build fails you will be flown to the error log to view the problems.  Note that standard output and error logging utilises wrapped BufferViews which are read-only.  These views are said to ‘tail’ the error and output logs and provide always the latest entries at the bottom of them.</w:t>
-      </w:r>
-    </w:p>
-    <w:p>
-      <w:pPr>
-        <w:autoSpaceDE w:val="0"/>
-        <w:autoSpaceDN w:val="0"/>
-        <w:adjustRightInd w:val="0"/>
-        <w:spacing w:line="240" w:lineRule="auto"/>
-      </w:pPr>
-    </w:p>
-    <w:p>
-      <w:pPr>
-        <w:autoSpaceDE w:val="0"/>
-        <w:autoSpaceDN w:val="0"/>
-        <w:adjustRightInd w:val="0"/>
-        <w:spacing w:line="240" w:lineRule="auto"/>
-        <w:rPr>
-          <w:b/>
-        </w:rPr>
-      </w:pPr>
-      <w:r>
-        <w:rPr>
-          <w:b/>
-        </w:rPr>
-        <w:t>Configuration</w:t>
-      </w:r>
-    </w:p>
-    <w:p>
-      <w:pPr>
-        <w:autoSpaceDE w:val="0"/>
-        <w:autoSpaceDN w:val="0"/>
-        <w:adjustRightInd w:val="0"/>
-        <w:spacing w:line="240" w:lineRule="auto"/>
-      </w:pPr>
-      <w:r>
-        <w:t>Build commands and logging directories along with other configuration information can be modified by hitting ALT+G and then selecting the entry to edit.  Note that currently this editing capability is quite limited although functional.</w:t>
-      </w:r>
-    </w:p>
-    <w:p>
-      <w:pPr>
-        <w:autoSpaceDE w:val="0"/>
-        <w:autoSpaceDN w:val="0"/>
-        <w:adjustRightInd w:val="0"/>
-        <w:spacing w:line="240" w:lineRule="auto"/>
-      </w:pPr>
-    </w:p>
-    <w:p>
-      <w:pPr>
-        <w:autoSpaceDE w:val="0"/>
-        <w:autoSpaceDN w:val="0"/>
-        <w:adjustRightInd w:val="0"/>
-        <w:spacing w:line="240" w:lineRule="auto"/>
-        <w:rPr>
-          <w:b/>
-        </w:rPr>
-      </w:pPr>
-      <w:r>
-        <w:rPr>
-          <w:b/>
-        </w:rPr>
-        <w:t>User Feedback</w:t>
-      </w:r>
-    </w:p>
-    <w:p>
-      <w:pPr>
-        <w:autoSpaceDE w:val="0"/>
-        <w:autoSpaceDN w:val="0"/>
-        <w:adjustRightInd w:val="0"/>
-        <w:spacing w:line="240" w:lineRule="auto"/>
-      </w:pPr>
-      <w:r>
-        <w:t xml:space="preserve">Friendlier provides feedback in several </w:t>
-      </w:r>
-      <w:r>
-        <w:t xml:space="preserve">areas on the screen.  There is the area to the right of the filename at the bottom of the editor which provides information on which hot keys are depressed as well as any other information or requests.   This area displays a scrolling message if the message is </w:t>
-      </w:r>
-      <w:r>
-        <w:lastRenderedPageBreak/>
-        <w:t>longer than the space available.   There are also flying banners which can be seen as splash screen and at build time.</w:t>
+        <w:t>well as any other information or requests.   This area displays a scrolling message if the message is longer than the space available.   There are also flying banners which can be seen as splash screen and at build time.</w:t>
       </w:r>
     </w:p>
     <w:p>
@@ -1989,6 +2368,33 @@
     </w:p>
     <w:p>
       <w:pPr>
+        <w:rPr>
+          <w:lang w:eastAsia="en-GB"/>
+        </w:rPr>
+      </w:pPr>
+      <w:r>
+        <w:rPr>
+          <w:lang w:eastAsia="en-GB"/>
+        </w:rPr>
+        <w:t>To gain an understanding of the Brazil Framework it is useful to have a little history to Friendlier and the technical landscape in late 2012.</w:t>
+      </w:r>
+    </w:p>
+    <w:p>
+      <w:pPr>
+        <w:rPr>
+          <w:lang w:eastAsia="en-GB"/>
+        </w:rPr>
+      </w:pPr>
+    </w:p>
+    <w:p>
+      <w:pPr>
+        <w:rPr>
+          <w:lang w:eastAsia="en-GB"/>
+        </w:rPr>
+      </w:pPr>
+    </w:p>
+    <w:p>
+      <w:pPr>
         <w:pStyle w:val="Heading1"/>
       </w:pPr>
       <w:r>
@@ -2236,7 +2642,7 @@
         <w:spacing w:line="240" w:lineRule="auto"/>
         <w:ind w:left="720"/>
       </w:pPr>
-      <w:hyperlink r:id="rId8" w:history="1">
+      <w:hyperlink r:id="rId9" w:history="1">
         <w:r>
           <w:rPr>
             <w:rStyle w:val="Hyperlink"/>
@@ -2262,7 +2668,7 @@
         <w:spacing w:line="240" w:lineRule="auto"/>
         <w:ind w:firstLine="720"/>
       </w:pPr>
-      <w:hyperlink r:id="rId9" w:history="1">
+      <w:hyperlink r:id="rId10" w:history="1">
         <w:r>
           <w:rPr>
             <w:rStyle w:val="Hyperlink"/>
@@ -2331,7 +2737,7 @@
         <w:spacing w:line="240" w:lineRule="auto"/>
         <w:ind w:firstLine="720"/>
       </w:pPr>
-      <w:hyperlink r:id="rId10" w:history="1">
+      <w:hyperlink r:id="rId11" w:history="1">
         <w:r>
           <w:rPr>
             <w:rStyle w:val="Hyperlink"/>
@@ -2375,7 +2781,7 @@
         <w:spacing w:line="240" w:lineRule="auto"/>
         <w:ind w:firstLine="720"/>
       </w:pPr>
-      <w:hyperlink r:id="rId11" w:history="1">
+      <w:hyperlink r:id="rId12" w:history="1">
         <w:r>
           <w:rPr>
             <w:rStyle w:val="Hyperlink"/>
@@ -2419,7 +2825,7 @@
         <w:spacing w:line="240" w:lineRule="auto"/>
         <w:ind w:firstLine="720"/>
       </w:pPr>
-      <w:hyperlink r:id="rId12" w:history="1">
+      <w:hyperlink r:id="rId13" w:history="1">
         <w:r>
           <w:rPr>
             <w:rStyle w:val="Hyperlink"/>
@@ -2453,7 +2859,7 @@
       </w:pPr>
     </w:p>
     <w:sectPr>
-      <w:footerReference w:type="default" r:id="rId13"/>
+      <w:footerReference w:type="default" r:id="rId14"/>
       <w:pgSz w:w="11906" w:h="16838"/>
       <w:pgMar w:top="1417" w:right="1417" w:bottom="1417" w:left="1417" w:header="708" w:footer="708" w:gutter="0"/>
       <w:cols w:space="708"/>
@@ -2562,7 +2968,7 @@
                 <w:b/>
                 <w:noProof/>
               </w:rPr>
-              <w:t>1</w:t>
+              <w:t>3</w:t>
             </w:r>
             <w:r>
               <w:rPr>
@@ -2599,7 +3005,7 @@
                 <w:b/>
                 <w:noProof/>
               </w:rPr>
-              <w:t>11</w:t>
+              <w:t>12</w:t>
             </w:r>
             <w:r>
               <w:rPr>
@@ -3607,7 +4013,7 @@
 </file>
 
 <file path=customXml/itemProps1.xml><?xml version="1.0" encoding="utf-8"?>
-<ds:datastoreItem xmlns:ds="http://schemas.openxmlformats.org/officeDocument/2006/customXml" ds:itemID="{EB6BCC9A-C929-466C-BC30-0F2C5C877496}">
+<ds:datastoreItem xmlns:ds="http://schemas.openxmlformats.org/officeDocument/2006/customXml" ds:itemID="{B18FD8B4-B665-473D-9EF0-6A1C9001A2E6}">
   <ds:schemaRefs>
     <ds:schemaRef ds:uri="http://schemas.openxmlformats.org/officeDocument/2006/bibliography"/>
   </ds:schemaRefs>

</xml_diff>

<commit_message>
Changed name back to Friendlier since we have Paulo starting to work inside.
Adding diagram and modifying manual.
</commit_message>
<xml_diff>
--- a/Friendlier v1.1 Manual.docx
+++ b/Friendlier v1.1 Manual.docx
@@ -293,15 +293,7 @@
         <w:t>his world allows interaction with 3D objects and provides REPL like behaviour for certain graphical elements</w:t>
       </w:r>
       <w:r>
-        <w:t xml:space="preserve"> defined in </w:t>
-      </w:r>
-      <w:proofErr w:type="spellStart"/>
-      <w:r>
-        <w:t>Xyglo’s</w:t>
-      </w:r>
-      <w:proofErr w:type="spellEnd"/>
-      <w:r>
-        <w:t xml:space="preserve"> </w:t>
+        <w:t xml:space="preserve"> defined in Xyglo’s </w:t>
       </w:r>
       <w:r>
         <w:rPr>
@@ -338,23 +330,7 @@
         <w:t xml:space="preserve"> is the technology layer which underpins Friendlier and allows its flexibility.  Brazil is a cross platform 3D component framework and </w:t>
       </w:r>
       <w:r>
-        <w:t xml:space="preserve">included in this document is an overview of the Brazil Framework and a short introduction to creating applications in Brazil for C#/XNA for Windows Desktop and </w:t>
-      </w:r>
-      <w:proofErr w:type="spellStart"/>
-      <w:r>
-        <w:t>XBox</w:t>
-      </w:r>
-      <w:proofErr w:type="spellEnd"/>
-      <w:r>
-        <w:t xml:space="preserve">, for </w:t>
-      </w:r>
-      <w:proofErr w:type="spellStart"/>
-      <w:r>
-        <w:t>MonoGame</w:t>
-      </w:r>
-      <w:proofErr w:type="spellEnd"/>
-      <w:r>
-        <w:t xml:space="preserve"> and natively for Android.</w:t>
+        <w:t>included in this document is an overview of the Brazil Framework and a short introduction to creating applications in Brazil for C#/XNA for Windows Desktop and XBox, for MonoGame and natively for Android.</w:t>
       </w:r>
     </w:p>
     <w:p>
@@ -381,6 +357,14 @@
       <w:r>
         <w:t>get it and how you can use it to develop your own stunning experiences.</w:t>
       </w:r>
+    </w:p>
+    <w:p>
+      <w:pPr>
+        <w:autoSpaceDE w:val="0"/>
+        <w:autoSpaceDN w:val="0"/>
+        <w:adjustRightInd w:val="0"/>
+        <w:spacing w:line="240" w:lineRule="auto"/>
+      </w:pPr>
     </w:p>
     <w:p>
       <w:pPr>
@@ -446,274 +430,252 @@
         <w:t>i,</w:t>
       </w:r>
       <w:r>
+        <w:t xml:space="preserve"> e</w:t>
+      </w:r>
+      <w:r>
+        <w:t xml:space="preserve">macs, </w:t>
+      </w:r>
+      <w:r>
+        <w:t>n</w:t>
+      </w:r>
+      <w:r>
+        <w:t xml:space="preserve">otepad, </w:t>
+      </w:r>
+      <w:r>
+        <w:t>w</w:t>
+      </w:r>
+      <w:r>
+        <w:t>ord etc</w:t>
+      </w:r>
+      <w:r>
+        <w:t>.  Files can be loaded, saved and edited.  Editing takes place at a cursor.  The cursor can be moved using the cursor keys on the keyboard</w:t>
+      </w:r>
+      <w:r>
+        <w:t xml:space="preserve"> or the mouse</w:t>
+      </w:r>
+      <w:r>
+        <w:t xml:space="preserve">.  New text </w:t>
+      </w:r>
+      <w:r>
+        <w:t xml:space="preserve">can </w:t>
+      </w:r>
+      <w:r>
+        <w:t>be inserted or deleted at the cursor position</w:t>
+      </w:r>
+      <w:r>
+        <w:t>, you can create highlights, cut and paste</w:t>
+      </w:r>
+      <w:r>
+        <w:t>.</w:t>
+      </w:r>
+    </w:p>
+    <w:p>
+      <w:pPr>
+        <w:autoSpaceDE w:val="0"/>
+        <w:autoSpaceDN w:val="0"/>
+        <w:adjustRightInd w:val="0"/>
+        <w:spacing w:line="240" w:lineRule="auto"/>
+      </w:pPr>
+    </w:p>
+    <w:p>
+      <w:pPr>
+        <w:autoSpaceDE w:val="0"/>
+        <w:autoSpaceDN w:val="0"/>
+        <w:adjustRightInd w:val="0"/>
+        <w:spacing w:line="240" w:lineRule="auto"/>
+      </w:pPr>
+      <w:r>
+        <w:t xml:space="preserve">Text Editing </w:t>
+      </w:r>
+      <w:r>
+        <w:rPr>
+          <w:i/>
+        </w:rPr>
+        <w:t>is</w:t>
+      </w:r>
+      <w:r>
+        <w:t xml:space="preserve"> boring though – and this isn’t fundamentally what Friendlier is about.  We’re about experiences – having them, creating them, and Friendlier can help you do that.  If you find that the text editor isn’t cutting it then </w:t>
+      </w:r>
+      <w:r>
+        <w:t>let us know and we’ll try to improve it, however the focus of this project is on the creating a unique overall experience and not replacing what you have already.  We don’t want to replace your IDE, your programming language or your text editor – we want Friendlier to be another way you can create cool things and we believe that Friendlier in combination with the Brazil framework is a compelling toolset.</w:t>
+      </w:r>
+    </w:p>
+    <w:p>
+      <w:pPr>
+        <w:autoSpaceDE w:val="0"/>
+        <w:autoSpaceDN w:val="0"/>
+        <w:adjustRightInd w:val="0"/>
+        <w:spacing w:line="240" w:lineRule="auto"/>
+      </w:pPr>
+    </w:p>
+    <w:p>
+      <w:pPr>
+        <w:pStyle w:val="Heading2"/>
+      </w:pPr>
+      <w:r>
+        <w:t>History</w:t>
+      </w:r>
+    </w:p>
+    <w:p>
+      <w:pPr>
+        <w:rPr>
+          <w:lang w:eastAsia="en-GB"/>
+        </w:rPr>
+      </w:pPr>
+      <w:r>
+        <w:rPr>
+          <w:lang w:eastAsia="en-GB"/>
+        </w:rPr>
+        <w:t>So</w:t>
+      </w:r>
+      <w:r>
+        <w:rPr>
+          <w:lang w:eastAsia="en-GB"/>
+        </w:rPr>
+        <w:t xml:space="preserve">, it’s </w:t>
+      </w:r>
+      <w:r>
+        <w:rPr>
+          <w:lang w:eastAsia="en-GB"/>
+        </w:rPr>
+        <w:t xml:space="preserve">the end of 2012 </w:t>
+      </w:r>
+      <w:r>
+        <w:rPr>
+          <w:lang w:eastAsia="en-GB"/>
+        </w:rPr>
+        <w:t xml:space="preserve">why </w:t>
+      </w:r>
+      <w:r>
+        <w:rPr>
+          <w:lang w:eastAsia="en-GB"/>
+        </w:rPr>
+        <w:t>did Xyglo end up with a kooky 3D text editor and touting its own framework?  Well this is my approach to handling where we are in proprietary 3D and interactive consumer software technology</w:t>
+      </w:r>
+      <w:r>
+        <w:rPr>
+          <w:lang w:eastAsia="en-GB"/>
+        </w:rPr>
+        <w:t xml:space="preserve">.  </w:t>
+      </w:r>
+      <w:r>
+        <w:rPr>
+          <w:lang w:eastAsia="en-GB"/>
+        </w:rPr>
         <w:t xml:space="preserve"> </w:t>
       </w:r>
-      <w:proofErr w:type="spellStart"/>
-      <w:r>
-        <w:t>e</w:t>
-      </w:r>
-      <w:r>
-        <w:t>macs</w:t>
-      </w:r>
-      <w:proofErr w:type="spellEnd"/>
-      <w:r>
-        <w:t xml:space="preserve">, </w:t>
-      </w:r>
-      <w:r>
-        <w:t>n</w:t>
-      </w:r>
-      <w:r>
-        <w:t xml:space="preserve">otepad, </w:t>
-      </w:r>
-      <w:r>
-        <w:t>w</w:t>
-      </w:r>
-      <w:r>
-        <w:t>ord etc</w:t>
-      </w:r>
-      <w:r>
-        <w:t>.  Files can be loaded, saved and edited.  Editing takes place at a cursor.  The cursor can be moved using the cursor keys on the keyboard</w:t>
-      </w:r>
-      <w:r>
-        <w:t xml:space="preserve"> or the mouse</w:t>
-      </w:r>
-      <w:r>
-        <w:t xml:space="preserve">.  New text </w:t>
-      </w:r>
-      <w:r>
-        <w:t xml:space="preserve">can </w:t>
-      </w:r>
-      <w:r>
-        <w:t>be inserted or deleted at the cursor position</w:t>
-      </w:r>
-      <w:r>
-        <w:t>, you can create highlights, cut and paste</w:t>
-      </w:r>
-      <w:r>
+      <w:r>
+        <w:rPr>
+          <w:lang w:eastAsia="en-GB"/>
+        </w:rPr>
+        <w:t>W</w:t>
+      </w:r>
+      <w:r>
+        <w:rPr>
+          <w:lang w:eastAsia="en-GB"/>
+        </w:rPr>
+        <w:t xml:space="preserve">ithout wanting to </w:t>
+      </w:r>
+      <w:r>
+        <w:rPr>
+          <w:lang w:eastAsia="en-GB"/>
+        </w:rPr>
+        <w:t xml:space="preserve">totally </w:t>
+      </w:r>
+      <w:r>
+        <w:rPr>
+          <w:lang w:eastAsia="en-GB"/>
+        </w:rPr>
+        <w:t>submit to the constant march of progress</w:t>
+      </w:r>
+      <w:r>
+        <w:rPr>
+          <w:lang w:eastAsia="en-GB"/>
+        </w:rPr>
+        <w:t xml:space="preserve"> t</w:t>
+      </w:r>
+      <w:r>
+        <w:rPr>
+          <w:lang w:eastAsia="en-GB"/>
+        </w:rPr>
+        <w:t xml:space="preserve">his is my attempt to make sense of the mess of </w:t>
+      </w:r>
+      <w:r>
+        <w:rPr>
+          <w:lang w:eastAsia="en-GB"/>
+        </w:rPr>
+        <w:t xml:space="preserve">3D </w:t>
+      </w:r>
+      <w:r>
+        <w:rPr>
+          <w:lang w:eastAsia="en-GB"/>
+        </w:rPr>
+        <w:t xml:space="preserve">technology </w:t>
+      </w:r>
+      <w:r>
+        <w:rPr>
+          <w:lang w:eastAsia="en-GB"/>
+        </w:rPr>
+        <w:t xml:space="preserve">and new interfaces </w:t>
+      </w:r>
+      <w:r>
+        <w:rPr>
+          <w:lang w:eastAsia="en-GB"/>
+        </w:rPr>
+        <w:t>I see around me.</w:t>
+      </w:r>
+    </w:p>
+    <w:p>
+      <w:pPr>
+        <w:rPr>
+          <w:lang w:eastAsia="en-GB"/>
+        </w:rPr>
+      </w:pPr>
+    </w:p>
+    <w:p>
+      <w:pPr>
+        <w:rPr>
+          <w:lang w:eastAsia="en-GB"/>
+        </w:rPr>
+      </w:pPr>
+      <w:r>
+        <w:rPr>
+          <w:lang w:eastAsia="en-GB"/>
+        </w:rPr>
+        <w:t>To whit:</w:t>
+      </w:r>
+    </w:p>
+    <w:p>
+      <w:pPr>
+        <w:rPr>
+          <w:lang w:eastAsia="en-GB"/>
+        </w:rPr>
+      </w:pPr>
+    </w:p>
+    <w:p>
+      <w:pPr>
+        <w:rPr>
+          <w:lang w:eastAsia="en-GB"/>
+        </w:rPr>
+      </w:pPr>
+      <w:r>
+        <w:rPr>
+          <w:lang w:eastAsia="en-GB"/>
+        </w:rPr>
+        <w:t>There are a lot of target platforms out there which have accessible APIs and are relevant</w:t>
+      </w:r>
+      <w:r>
+        <w:rPr>
+          <w:lang w:eastAsia="en-GB"/>
+        </w:rPr>
+        <w:t xml:space="preserve"> for software development</w:t>
+      </w:r>
+      <w:r>
+        <w:rPr>
+          <w:lang w:eastAsia="en-GB"/>
+        </w:rPr>
         <w:t>.</w:t>
       </w:r>
-    </w:p>
-    <w:p>
-      <w:pPr>
-        <w:autoSpaceDE w:val="0"/>
-        <w:autoSpaceDN w:val="0"/>
-        <w:adjustRightInd w:val="0"/>
-        <w:spacing w:line="240" w:lineRule="auto"/>
-      </w:pPr>
-    </w:p>
-    <w:p>
-      <w:pPr>
-        <w:autoSpaceDE w:val="0"/>
-        <w:autoSpaceDN w:val="0"/>
-        <w:adjustRightInd w:val="0"/>
-        <w:spacing w:line="240" w:lineRule="auto"/>
-      </w:pPr>
-      <w:r>
-        <w:t xml:space="preserve">Text Editing </w:t>
-      </w:r>
-      <w:r>
-        <w:rPr>
-          <w:i/>
-        </w:rPr>
-        <w:t>is</w:t>
-      </w:r>
-      <w:r>
-        <w:t xml:space="preserve"> boring though – and this isn’t fundamentally what Friendlier is about.  We’re about experiences – having them, creating them, and Friendlier can help you do that.  If you find that the text editor isn’t cutting it then </w:t>
-      </w:r>
-      <w:r>
-        <w:t>let us know and we’ll try to improve it, however the focus of this project is on the creating a unique overall experience and not replacing what you have already.  We don’t want to replace your IDE, your programming language or your text editor – we want Friendlier to be another way you can create cool things and we believe that Friendlier in combination with the Brazil framework is a compelling toolset.</w:t>
-      </w:r>
-    </w:p>
-    <w:p>
-      <w:pPr>
-        <w:autoSpaceDE w:val="0"/>
-        <w:autoSpaceDN w:val="0"/>
-        <w:adjustRightInd w:val="0"/>
-        <w:spacing w:line="240" w:lineRule="auto"/>
-      </w:pPr>
-    </w:p>
-    <w:p>
-      <w:pPr>
-        <w:pStyle w:val="Heading2"/>
-      </w:pPr>
-      <w:r>
-        <w:t>History</w:t>
-      </w:r>
-    </w:p>
-    <w:p>
-      <w:pPr>
-        <w:rPr>
-          <w:lang w:eastAsia="en-GB"/>
-        </w:rPr>
-      </w:pPr>
-      <w:r>
-        <w:rPr>
-          <w:lang w:eastAsia="en-GB"/>
-        </w:rPr>
-        <w:t>So</w:t>
-      </w:r>
-      <w:r>
-        <w:rPr>
-          <w:lang w:eastAsia="en-GB"/>
-        </w:rPr>
-        <w:t xml:space="preserve">, it’s </w:t>
-      </w:r>
-      <w:r>
-        <w:rPr>
-          <w:lang w:eastAsia="en-GB"/>
-        </w:rPr>
-        <w:t xml:space="preserve">the end of 2012 </w:t>
-      </w:r>
-      <w:r>
-        <w:rPr>
-          <w:lang w:eastAsia="en-GB"/>
-        </w:rPr>
-        <w:t xml:space="preserve">why </w:t>
-      </w:r>
-      <w:r>
-        <w:rPr>
-          <w:lang w:eastAsia="en-GB"/>
-        </w:rPr>
-        <w:t>did Xyglo end up with a kooky 3D text editor and touting its own framework?  Well this is my approach to handling where we are in proprietary 3D and interactive consumer software technology</w:t>
-      </w:r>
-      <w:r>
-        <w:rPr>
-          <w:lang w:eastAsia="en-GB"/>
-        </w:rPr>
-        <w:t xml:space="preserve">.  </w:t>
-      </w:r>
-      <w:r>
-        <w:rPr>
-          <w:lang w:eastAsia="en-GB"/>
-        </w:rPr>
-        <w:t xml:space="preserve"> </w:t>
-      </w:r>
-      <w:r>
-        <w:rPr>
-          <w:lang w:eastAsia="en-GB"/>
-        </w:rPr>
-        <w:t>W</w:t>
-      </w:r>
-      <w:r>
-        <w:rPr>
-          <w:lang w:eastAsia="en-GB"/>
-        </w:rPr>
-        <w:t xml:space="preserve">ithout wanting to </w:t>
-      </w:r>
-      <w:r>
-        <w:rPr>
-          <w:lang w:eastAsia="en-GB"/>
-        </w:rPr>
-        <w:t xml:space="preserve">totally </w:t>
-      </w:r>
-      <w:r>
-        <w:rPr>
-          <w:lang w:eastAsia="en-GB"/>
-        </w:rPr>
-        <w:t>submit to the constant march of progress</w:t>
-      </w:r>
-      <w:r>
-        <w:rPr>
-          <w:lang w:eastAsia="en-GB"/>
-        </w:rPr>
-        <w:t xml:space="preserve"> t</w:t>
-      </w:r>
-      <w:r>
-        <w:rPr>
-          <w:lang w:eastAsia="en-GB"/>
-        </w:rPr>
-        <w:t xml:space="preserve">his is my attempt to make sense of the mess of </w:t>
-      </w:r>
-      <w:r>
-        <w:rPr>
-          <w:lang w:eastAsia="en-GB"/>
-        </w:rPr>
-        <w:t xml:space="preserve">3D </w:t>
-      </w:r>
-      <w:r>
-        <w:rPr>
-          <w:lang w:eastAsia="en-GB"/>
-        </w:rPr>
-        <w:t xml:space="preserve">technology </w:t>
-      </w:r>
-      <w:r>
-        <w:rPr>
-          <w:lang w:eastAsia="en-GB"/>
-        </w:rPr>
-        <w:t xml:space="preserve">and new interfaces </w:t>
-      </w:r>
-      <w:r>
-        <w:rPr>
-          <w:lang w:eastAsia="en-GB"/>
-        </w:rPr>
-        <w:t>I see around me.</w:t>
-      </w:r>
-    </w:p>
-    <w:p>
-      <w:pPr>
-        <w:rPr>
-          <w:lang w:eastAsia="en-GB"/>
-        </w:rPr>
-      </w:pPr>
-    </w:p>
-    <w:p>
-      <w:pPr>
-        <w:rPr>
-          <w:lang w:eastAsia="en-GB"/>
-        </w:rPr>
-      </w:pPr>
-      <w:r>
-        <w:rPr>
-          <w:lang w:eastAsia="en-GB"/>
-        </w:rPr>
-        <w:t xml:space="preserve">To </w:t>
-      </w:r>
-      <w:proofErr w:type="spellStart"/>
-      <w:r>
-        <w:rPr>
-          <w:lang w:eastAsia="en-GB"/>
-        </w:rPr>
-        <w:t>whit</w:t>
-      </w:r>
-      <w:proofErr w:type="spellEnd"/>
-      <w:r>
-        <w:rPr>
-          <w:lang w:eastAsia="en-GB"/>
-        </w:rPr>
-        <w:t>:</w:t>
-      </w:r>
-    </w:p>
-    <w:p>
-      <w:pPr>
-        <w:rPr>
-          <w:lang w:eastAsia="en-GB"/>
-        </w:rPr>
-      </w:pPr>
-    </w:p>
-    <w:p>
-      <w:pPr>
-        <w:rPr>
-          <w:lang w:eastAsia="en-GB"/>
-        </w:rPr>
-      </w:pPr>
-      <w:r>
-        <w:rPr>
-          <w:lang w:eastAsia="en-GB"/>
-        </w:rPr>
-        <w:t>There are a lot of target platforms out there which have accessible APIs and are relevant</w:t>
-      </w:r>
-      <w:r>
-        <w:rPr>
-          <w:lang w:eastAsia="en-GB"/>
-        </w:rPr>
-        <w:t xml:space="preserve"> for software development</w:t>
-      </w:r>
-      <w:r>
-        <w:rPr>
-          <w:lang w:eastAsia="en-GB"/>
-        </w:rPr>
-        <w:t>.</w:t>
-      </w:r>
       <w:r>
         <w:rPr>
           <w:lang w:eastAsia="en-GB"/>
@@ -744,21 +706,7 @@
         <w:rPr>
           <w:lang w:eastAsia="en-GB"/>
         </w:rPr>
-        <w:t xml:space="preserve">The underlying technology moves a lot more slowly and this is because it’s related to the hardware (OpenGL, DirectX, Mouse, Keyboard, </w:t>
-      </w:r>
-      <w:proofErr w:type="spellStart"/>
-      <w:r>
-        <w:rPr>
-          <w:lang w:eastAsia="en-GB"/>
-        </w:rPr>
-        <w:t>Kinect</w:t>
-      </w:r>
-      <w:proofErr w:type="spellEnd"/>
-      <w:r>
-        <w:rPr>
-          <w:lang w:eastAsia="en-GB"/>
-        </w:rPr>
-        <w:t>, Touch etc)</w:t>
+        <w:t>The underlying technology moves a lot more slowly and this is because it’s related to the hardware (OpenGL, DirectX, Mouse, Keyboard, Kinect, Touch etc)</w:t>
       </w:r>
     </w:p>
     <w:p>
@@ -2396,35 +2344,7 @@
         <w:rPr>
           <w:lang w:eastAsia="en-GB"/>
         </w:rPr>
-        <w:t xml:space="preserve">Blah </w:t>
-      </w:r>
-      <w:proofErr w:type="spellStart"/>
-      <w:r>
-        <w:rPr>
-          <w:lang w:eastAsia="en-GB"/>
-        </w:rPr>
-        <w:t>blah</w:t>
-      </w:r>
-      <w:proofErr w:type="spellEnd"/>
-      <w:r>
-        <w:rPr>
-          <w:lang w:eastAsia="en-GB"/>
-        </w:rPr>
-        <w:t xml:space="preserve"> </w:t>
-      </w:r>
-      <w:proofErr w:type="spellStart"/>
-      <w:r>
-        <w:rPr>
-          <w:lang w:eastAsia="en-GB"/>
-        </w:rPr>
-        <w:t>blah</w:t>
-      </w:r>
-      <w:proofErr w:type="spellEnd"/>
-      <w:r>
-        <w:rPr>
-          <w:lang w:eastAsia="en-GB"/>
-        </w:rPr>
-        <w:t>..</w:t>
+        <w:t>Blah blah blah..</w:t>
       </w:r>
     </w:p>
     <w:p>
@@ -2500,97 +2420,172 @@
         <w:rPr>
           <w:lang w:eastAsia="en-GB"/>
         </w:rPr>
-        <w:t xml:space="preserve">A Brazil application is defined by specialising the class </w:t>
-      </w:r>
-      <w:proofErr w:type="spellStart"/>
-      <w:r>
-        <w:rPr>
-          <w:lang w:eastAsia="en-GB"/>
-        </w:rPr>
-        <w:t>BrazilApp</w:t>
-      </w:r>
-      <w:proofErr w:type="spellEnd"/>
-      <w:r>
-        <w:rPr>
-          <w:lang w:eastAsia="en-GB"/>
-        </w:rPr>
-        <w:t xml:space="preserve">.  An app can exist in multiple States.  Actions can be created and assigned to States which point to Targets.  In this manner events from keyboard or mouse (and eventually other input forms) are parameterised and stored at the </w:t>
-      </w:r>
-      <w:proofErr w:type="spellStart"/>
-      <w:r>
-        <w:rPr>
-          <w:lang w:eastAsia="en-GB"/>
-        </w:rPr>
-        <w:t>BrazilApp</w:t>
-      </w:r>
-      <w:proofErr w:type="spellEnd"/>
-      <w:r>
-        <w:rPr>
-          <w:lang w:eastAsia="en-GB"/>
-        </w:rPr>
-        <w:t xml:space="preserve"> level.</w:t>
-      </w:r>
-    </w:p>
-    <w:p>
-      <w:pPr>
-        <w:rPr>
-          <w:lang w:eastAsia="en-GB"/>
-        </w:rPr>
-      </w:pPr>
-    </w:p>
-    <w:p>
-      <w:pPr>
-        <w:rPr>
-          <w:lang w:eastAsia="en-GB"/>
-        </w:rPr>
-      </w:pPr>
-      <w:r>
-        <w:rPr>
-          <w:lang w:eastAsia="en-GB"/>
-        </w:rPr>
-        <w:t xml:space="preserve">In addition to States, Actions and Targets which only have notional value to the user we also define Components which have physical (well, visible) value to the user.  In the default case Components are 3D representations of actors within the </w:t>
-      </w:r>
-      <w:proofErr w:type="spellStart"/>
-      <w:r>
-        <w:rPr>
-          <w:lang w:eastAsia="en-GB"/>
-        </w:rPr>
-        <w:t>BrazilApp</w:t>
-      </w:r>
-      <w:proofErr w:type="spellEnd"/>
-      <w:r>
-        <w:rPr>
-          <w:lang w:eastAsia="en-GB"/>
-        </w:rPr>
-        <w:t xml:space="preserve"> World – indeed a member of the </w:t>
-      </w:r>
-      <w:proofErr w:type="spellStart"/>
-      <w:r>
-        <w:rPr>
-          <w:lang w:eastAsia="en-GB"/>
-        </w:rPr>
-        <w:t>BrazilApp</w:t>
-      </w:r>
-      <w:proofErr w:type="spellEnd"/>
-      <w:r>
-        <w:rPr>
-          <w:lang w:eastAsia="en-GB"/>
-        </w:rPr>
-        <w:t xml:space="preserve"> class is the </w:t>
-      </w:r>
-      <w:proofErr w:type="spellStart"/>
-      <w:r>
-        <w:rPr>
-          <w:lang w:eastAsia="en-GB"/>
-        </w:rPr>
-        <w:t>BrazilWorld</w:t>
-      </w:r>
-      <w:proofErr w:type="spellEnd"/>
-      <w:r>
-        <w:rPr>
-          <w:lang w:eastAsia="en-GB"/>
-        </w:rPr>
-        <w:t xml:space="preserve"> where the visible Components exist.</w:t>
+        <w:t>A Brazil application is defined by specialising the class BrazilApp.  An app can exist in multiple States.  Actions can be created and assigned to States which point to Targets.  In this manner events from keyboard or mouse (and eventually other input forms) are parameterised and stored at the BrazilApp level.</w:t>
+      </w:r>
+    </w:p>
+    <w:p>
+      <w:pPr>
+        <w:rPr>
+          <w:lang w:eastAsia="en-GB"/>
+        </w:rPr>
+      </w:pPr>
+    </w:p>
+    <w:p>
+      <w:pPr>
+        <w:rPr>
+          <w:lang w:eastAsia="en-GB"/>
+        </w:rPr>
+      </w:pPr>
+      <w:r>
+        <w:rPr>
+          <w:lang w:eastAsia="en-GB"/>
+        </w:rPr>
+        <w:t>In addition to States, Actions and Targets which only have notional value to the user we also define Components which have physical (well, visible) value to the user.  In the default case Components are 3D representations of actors within the BrazilApp World – indeed a member of the BrazilApp class is the BrazilWorld where the visible Components exist.</w:t>
+      </w:r>
+    </w:p>
+    <w:p>
+      <w:pPr>
+        <w:rPr>
+          <w:lang w:eastAsia="en-GB"/>
+        </w:rPr>
+      </w:pPr>
+    </w:p>
+    <w:p>
+      <w:pPr>
+        <w:rPr>
+          <w:lang w:eastAsia="en-GB"/>
+        </w:rPr>
+      </w:pPr>
+      <w:r>
+        <w:rPr>
+          <w:lang w:eastAsia="en-GB"/>
+        </w:rPr>
+        <w:t>You can see in the following class diagram the associations between the classes.  BrazilApp acts as the abstract base class for an application.   BrazilApp includes a collection of States, Targets and Components – but Components are themselves abstract and have to be specialised.  A BrazilApp also has a BrazilWorld which will define some limits and some things that might prove useful to have over the entire world such as gravity.   You can also see the ViewSpace class which is a wrapper for the implementation layer of the graphics.  At a basic level this is a very good summary of the Brazil concept.</w:t>
+      </w:r>
+    </w:p>
+    <w:p>
+      <w:pPr>
+        <w:keepNext/>
+      </w:pPr>
+      <w:r>
+        <w:rPr>
+          <w:noProof/>
+          <w:lang w:eastAsia="en-GB"/>
+        </w:rPr>
+        <w:lastRenderedPageBreak/>
+        <w:drawing>
+          <wp:inline distT="0" distB="0" distL="0" distR="0">
+            <wp:extent cx="5760720" cy="4913720"/>
+            <wp:effectExtent l="19050" t="0" r="0" b="0"/>
+            <wp:docPr id="4" name="Picture 4"/>
+            <wp:cNvGraphicFramePr>
+              <a:graphicFrameLocks xmlns:a="http://schemas.openxmlformats.org/drawingml/2006/main" noChangeAspect="1"/>
+            </wp:cNvGraphicFramePr>
+            <a:graphic xmlns:a="http://schemas.openxmlformats.org/drawingml/2006/main">
+              <a:graphicData uri="http://schemas.openxmlformats.org/drawingml/2006/picture">
+                <pic:pic xmlns:pic="http://schemas.openxmlformats.org/drawingml/2006/picture">
+                  <pic:nvPicPr>
+                    <pic:cNvPr id="0" name="Picture 4"/>
+                    <pic:cNvPicPr>
+                      <a:picLocks noChangeAspect="1" noChangeArrowheads="1"/>
+                    </pic:cNvPicPr>
+                  </pic:nvPicPr>
+                  <pic:blipFill>
+                    <a:blip r:embed="rId9" cstate="print"/>
+                    <a:srcRect/>
+                    <a:stretch>
+                      <a:fillRect/>
+                    </a:stretch>
+                  </pic:blipFill>
+                  <pic:spPr bwMode="auto">
+                    <a:xfrm>
+                      <a:off x="0" y="0"/>
+                      <a:ext cx="5760720" cy="4913720"/>
+                    </a:xfrm>
+                    <a:prstGeom prst="rect">
+                      <a:avLst/>
+                    </a:prstGeom>
+                    <a:noFill/>
+                    <a:ln w="9525">
+                      <a:noFill/>
+                      <a:miter lim="800000"/>
+                      <a:headEnd/>
+                      <a:tailEnd/>
+                    </a:ln>
+                  </pic:spPr>
+                </pic:pic>
+              </a:graphicData>
+            </a:graphic>
+          </wp:inline>
+        </w:drawing>
+      </w:r>
+    </w:p>
+    <w:p>
+      <w:pPr>
+        <w:pStyle w:val="Caption"/>
+        <w:jc w:val="center"/>
+        <w:rPr>
+          <w:color w:val="auto"/>
+        </w:rPr>
+      </w:pPr>
+    </w:p>
+    <w:p>
+      <w:pPr>
+        <w:pStyle w:val="Caption"/>
+        <w:jc w:val="center"/>
+        <w:rPr>
+          <w:color w:val="auto"/>
+          <w:lang w:eastAsia="en-GB"/>
+        </w:rPr>
+      </w:pPr>
+      <w:r>
+        <w:rPr>
+          <w:color w:val="auto"/>
+        </w:rPr>
+        <w:t xml:space="preserve">Figure </w:t>
+      </w:r>
+      <w:r>
+        <w:rPr>
+          <w:color w:val="auto"/>
+        </w:rPr>
+        <w:fldChar w:fldCharType="begin"/>
+      </w:r>
+      <w:r>
+        <w:rPr>
+          <w:color w:val="auto"/>
+        </w:rPr>
+        <w:instrText xml:space="preserve"> SEQ Figure \* ARABIC </w:instrText>
+      </w:r>
+      <w:r>
+        <w:rPr>
+          <w:color w:val="auto"/>
+        </w:rPr>
+        <w:fldChar w:fldCharType="separate"/>
+      </w:r>
+      <w:r>
+        <w:rPr>
+          <w:noProof/>
+          <w:color w:val="auto"/>
+        </w:rPr>
+        <w:t>1</w:t>
+      </w:r>
+      <w:r>
+        <w:rPr>
+          <w:color w:val="auto"/>
+        </w:rPr>
+        <w:fldChar w:fldCharType="end"/>
+      </w:r>
+      <w:r>
+        <w:rPr>
+          <w:color w:val="auto"/>
+        </w:rPr>
+        <w:t xml:space="preserve"> – Overview Class </w:t>
+      </w:r>
+      <w:r>
+        <w:rPr>
+          <w:color w:val="auto"/>
+        </w:rPr>
+        <w:t>Diagram of Brazil Framework</w:t>
       </w:r>
     </w:p>
     <w:p>
@@ -2716,15 +2711,7 @@
         <w:ind w:left="720"/>
       </w:pPr>
       <w:r>
-        <w:t xml:space="preserve">"Friendlier encountered a problem: Could not find a Direct3D device that supports the XNA Framework </w:t>
-      </w:r>
-      <w:proofErr w:type="spellStart"/>
-      <w:r>
-        <w:t>HiDef</w:t>
-      </w:r>
-      <w:proofErr w:type="spellEnd"/>
-      <w:r>
-        <w:t xml:space="preserve"> profile."</w:t>
+        <w:t>"Friendlier encountered a problem: Could not find a Direct3D device that supports the XNA Framework HiDef profile."</w:t>
       </w:r>
     </w:p>
     <w:p>
@@ -2785,15 +2772,7 @@
         <w:t>“</w:t>
       </w:r>
       <w:r>
-        <w:t xml:space="preserve">You will need a graphics card that supports, at minimum, </w:t>
-      </w:r>
-      <w:proofErr w:type="spellStart"/>
-      <w:r>
-        <w:t>Shader</w:t>
-      </w:r>
-      <w:proofErr w:type="spellEnd"/>
-      <w:r>
-        <w:t xml:space="preserve"> Model 1.1 and DirectX 9.0c.</w:t>
+        <w:t>You will need a graphics card that supports, at minimum, Shader Model 1.1 and DirectX 9.0c.</w:t>
       </w:r>
       <w:r>
         <w:t>”</w:t>
@@ -2849,7 +2828,7 @@
         <w:spacing w:line="240" w:lineRule="auto"/>
         <w:ind w:left="720"/>
       </w:pPr>
-      <w:hyperlink r:id="rId9" w:history="1">
+      <w:hyperlink r:id="rId10" w:history="1">
         <w:r>
           <w:rPr>
             <w:rStyle w:val="Hyperlink"/>
@@ -2875,7 +2854,7 @@
         <w:spacing w:line="240" w:lineRule="auto"/>
         <w:ind w:firstLine="720"/>
       </w:pPr>
-      <w:hyperlink r:id="rId10" w:history="1">
+      <w:hyperlink r:id="rId11" w:history="1">
         <w:r>
           <w:rPr>
             <w:rStyle w:val="Hyperlink"/>
@@ -2917,15 +2896,7 @@
         <w:spacing w:line="240" w:lineRule="auto"/>
       </w:pPr>
       <w:r>
-        <w:t xml:space="preserve">For further information on Friendlier or the Brazil Framework and for </w:t>
-      </w:r>
-      <w:proofErr w:type="spellStart"/>
-      <w:r>
-        <w:t>licencing</w:t>
-      </w:r>
-      <w:proofErr w:type="spellEnd"/>
-      <w:r>
-        <w:t xml:space="preserve"> opportunities please contact:</w:t>
+        <w:t>For further information on Friendlier or the Brazil Framework and for licencing opportunities please contact:</w:t>
       </w:r>
     </w:p>
     <w:p>
@@ -2944,7 +2915,7 @@
         <w:spacing w:line="240" w:lineRule="auto"/>
         <w:ind w:firstLine="720"/>
       </w:pPr>
-      <w:hyperlink r:id="rId11" w:history="1">
+      <w:hyperlink r:id="rId12" w:history="1">
         <w:r>
           <w:rPr>
             <w:rStyle w:val="Hyperlink"/>
@@ -2988,7 +2959,7 @@
         <w:spacing w:line="240" w:lineRule="auto"/>
         <w:ind w:firstLine="720"/>
       </w:pPr>
-      <w:hyperlink r:id="rId12" w:history="1">
+      <w:hyperlink r:id="rId13" w:history="1">
         <w:r>
           <w:rPr>
             <w:rStyle w:val="Hyperlink"/>
@@ -3032,7 +3003,7 @@
         <w:spacing w:line="240" w:lineRule="auto"/>
         <w:ind w:firstLine="720"/>
       </w:pPr>
-      <w:hyperlink r:id="rId13" w:history="1">
+      <w:hyperlink r:id="rId14" w:history="1">
         <w:r>
           <w:rPr>
             <w:rStyle w:val="Hyperlink"/>
@@ -3066,7 +3037,7 @@
       </w:pPr>
     </w:p>
     <w:sectPr>
-      <w:footerReference w:type="default" r:id="rId14"/>
+      <w:footerReference w:type="default" r:id="rId15"/>
       <w:pgSz w:w="11906" w:h="16838"/>
       <w:pgMar w:top="1417" w:right="1417" w:bottom="1417" w:left="1417" w:header="708" w:footer="708" w:gutter="0"/>
       <w:cols w:space="708"/>
@@ -3175,7 +3146,7 @@
                 <w:b/>
                 <w:noProof/>
               </w:rPr>
-              <w:t>7</w:t>
+              <w:t>2</w:t>
             </w:r>
             <w:r>
               <w:rPr>
@@ -3212,7 +3183,7 @@
                 <w:b/>
                 <w:noProof/>
               </w:rPr>
-              <w:t>12</w:t>
+              <w:t>13</w:t>
             </w:r>
             <w:r>
               <w:rPr>
@@ -3987,6 +3958,55 @@
       <w:lang w:eastAsia="nl-NL"/>
     </w:rPr>
   </w:style>
+  <w:style w:type="paragraph" w:styleId="BalloonText">
+    <w:name w:val="Balloon Text"/>
+    <w:basedOn w:val="Normal"/>
+    <w:link w:val="BalloonTextChar"/>
+    <w:uiPriority w:val="99"/>
+    <w:semiHidden/>
+    <w:unhideWhenUsed/>
+    <w:rsid w:val="00AE58DD"/>
+    <w:pPr>
+      <w:spacing w:line="240" w:lineRule="auto"/>
+    </w:pPr>
+    <w:rPr>
+      <w:rFonts w:ascii="Tahoma" w:hAnsi="Tahoma" w:cs="Tahoma"/>
+      <w:sz w:val="16"/>
+      <w:szCs w:val="16"/>
+    </w:rPr>
+  </w:style>
+  <w:style w:type="character" w:customStyle="1" w:styleId="BalloonTextChar">
+    <w:name w:val="Balloon Text Char"/>
+    <w:basedOn w:val="DefaultParagraphFont"/>
+    <w:link w:val="BalloonText"/>
+    <w:uiPriority w:val="99"/>
+    <w:semiHidden/>
+    <w:rsid w:val="00AE58DD"/>
+    <w:rPr>
+      <w:rFonts w:ascii="Tahoma" w:hAnsi="Tahoma" w:cs="Tahoma"/>
+      <w:sz w:val="16"/>
+      <w:szCs w:val="16"/>
+      <w:lang w:eastAsia="nl-NL"/>
+    </w:rPr>
+  </w:style>
+  <w:style w:type="paragraph" w:styleId="Caption">
+    <w:name w:val="caption"/>
+    <w:basedOn w:val="Normal"/>
+    <w:next w:val="Normal"/>
+    <w:unhideWhenUsed/>
+    <w:qFormat/>
+    <w:rsid w:val="00AE58DD"/>
+    <w:pPr>
+      <w:spacing w:after="200" w:line="240" w:lineRule="auto"/>
+    </w:pPr>
+    <w:rPr>
+      <w:b/>
+      <w:bCs/>
+      <w:color w:val="FFFFFF" w:themeColor="accent1"/>
+      <w:sz w:val="18"/>
+      <w:szCs w:val="18"/>
+    </w:rPr>
+  </w:style>
 </w:styles>
 </file>
 
@@ -4220,7 +4240,7 @@
 </file>
 
 <file path=customXml/itemProps1.xml><?xml version="1.0" encoding="utf-8"?>
-<ds:datastoreItem xmlns:ds="http://schemas.openxmlformats.org/officeDocument/2006/customXml" ds:itemID="{88A253AA-4028-4611-968C-01094F961B27}">
+<ds:datastoreItem xmlns:ds="http://schemas.openxmlformats.org/officeDocument/2006/customXml" ds:itemID="{5C20C441-AB90-4BB5-8143-7389AF460312}">
   <ds:schemaRefs>
     <ds:schemaRef ds:uri="http://schemas.openxmlformats.org/officeDocument/2006/bibliography"/>
   </ds:schemaRefs>

</xml_diff>